<commit_message>
2d group rotate added (yes why something it wasn't)
</commit_message>
<xml_diff>
--- a/sher2_security/doc/Лр6_Защита_информации_Колосов_РИС-23-2б.docx
+++ b/sher2_security/doc/Лр6_Защита_информации_Колосов_РИС-23-2б.docx
@@ -1221,24 +1221,45 @@
     <w:p>
       <w:pPr>
         <w:pStyle w:val="a6"/>
-      </w:pPr>
-      <w:r>
-        <w:t>Кодируем:</w:t>
-      </w:r>
-    </w:p>
-    <w:p>
-      <w:pPr>
-        <w:pStyle w:val="a6"/>
-      </w:pPr>
-      <w:r>
+        <w:rPr>
+          <w:lang w:val="en-US"/>
+        </w:rPr>
+      </w:pPr>
+      <w:r>
+        <w:t>Кодируем</w:t>
+      </w:r>
+      <w:r>
+        <w:rPr>
+          <w:lang w:val="en-US"/>
+        </w:rPr>
+        <w:t>:</w:t>
+      </w:r>
+    </w:p>
+    <w:p>
+      <w:pPr>
+        <w:pStyle w:val="a6"/>
+        <w:rPr>
+          <w:lang w:val="en-US"/>
+        </w:rPr>
+      </w:pPr>
+      <w:r>
+        <w:rPr>
+          <w:lang w:val="en-US"/>
+        </w:rPr>
         <w:t>A → 0</w:t>
       </w:r>
     </w:p>
     <w:p>
       <w:pPr>
         <w:pStyle w:val="a6"/>
-      </w:pPr>
-      <w:r>
+        <w:rPr>
+          <w:lang w:val="en-US"/>
+        </w:rPr>
+      </w:pPr>
+      <w:r>
+        <w:rPr>
+          <w:lang w:val="en-US"/>
+        </w:rPr>
         <w:t>B → 110</w:t>
       </w:r>
     </w:p>
@@ -2311,6 +2332,7 @@
       <w:r>
         <w:rPr>
           <w:rFonts w:eastAsia="Calibri"/>
+          <w:noProof/>
         </w:rPr>
         <w:drawing>
           <wp:inline distT="0" distB="0" distL="0" distR="0" wp14:anchorId="1CCC4BDF" wp14:editId="5437D134">
@@ -2374,6 +2396,9 @@
         <w:pStyle w:val="a4"/>
       </w:pPr>
       <w:r>
+        <w:rPr>
+          <w:noProof/>
+        </w:rPr>
         <w:drawing>
           <wp:inline distT="0" distB="0" distL="0" distR="0" wp14:anchorId="4BBCDFAE" wp14:editId="62567D4E">
             <wp:extent cx="4772025" cy="3767630"/>
@@ -2441,6 +2466,7 @@
       <w:r>
         <w:rPr>
           <w:rFonts w:eastAsia="Calibri"/>
+          <w:noProof/>
         </w:rPr>
         <w:lastRenderedPageBreak/>
         <w:drawing>
@@ -2528,6 +2554,7 @@
       <w:r>
         <w:rPr>
           <w:rFonts w:eastAsia="Calibri"/>
+          <w:noProof/>
         </w:rPr>
         <w:drawing>
           <wp:inline distT="0" distB="0" distL="0" distR="0" wp14:anchorId="764A2B58" wp14:editId="4F086F8F">
@@ -2613,10 +2640,10 @@
           <w:rFonts w:eastAsia="Calibri"/>
         </w:rPr>
       </w:pPr>
-      <w:bookmarkStart w:id="0" w:name="_GoBack"/>
       <w:r>
         <w:rPr>
           <w:rFonts w:eastAsia="Calibri"/>
+          <w:noProof/>
         </w:rPr>
         <w:lastRenderedPageBreak/>
         <w:drawing>
@@ -2655,38 +2682,186 @@
           </wp:inline>
         </w:drawing>
       </w:r>
+    </w:p>
+    <w:p>
+      <w:pPr>
+        <w:pStyle w:val="a4"/>
+      </w:pPr>
+      <w:r>
+        <w:rPr>
+          <w:rFonts w:eastAsia="Calibri"/>
+        </w:rPr>
+        <w:t xml:space="preserve">Рисунок </w:t>
+      </w:r>
+      <w:r>
+        <w:rPr>
+          <w:rFonts w:eastAsia="Calibri"/>
+        </w:rPr>
+        <w:t>5</w:t>
+      </w:r>
+      <w:r>
+        <w:rPr>
+          <w:rFonts w:eastAsia="Calibri"/>
+        </w:rPr>
+        <w:t xml:space="preserve"> </w:t>
+      </w:r>
+      <w:r>
+        <w:t>–</w:t>
+      </w:r>
+      <w:r>
+        <w:t xml:space="preserve"> </w:t>
+      </w:r>
+      <w:r>
+        <w:t>итоговая справка по сжатию</w:t>
+      </w:r>
+    </w:p>
+    <w:p>
+      <w:pPr>
+        <w:pStyle w:val="a6"/>
+      </w:pPr>
+      <w:r>
+        <w:t xml:space="preserve">Стоит отметить, что из-за логики алгоритма сжатия </w:t>
+      </w:r>
+      <w:r>
+        <w:rPr>
+          <w:lang w:val="en-US"/>
+        </w:rPr>
+        <w:t>LZW</w:t>
+      </w:r>
+      <w:r>
+        <w:t xml:space="preserve"> </w:t>
+      </w:r>
+      <w:r>
+        <w:t xml:space="preserve">в данных примера произошло увеличение памяти, занимаемой данными на 650%. Это связано с природой данных на входе в алгоритм </w:t>
+      </w:r>
+      <w:r>
+        <w:rPr>
+          <w:lang w:val="en-US"/>
+        </w:rPr>
+        <w:t>LZW</w:t>
+      </w:r>
+      <w:r>
+        <w:t>:</w:t>
+      </w:r>
+      <w:r>
+        <w:t xml:space="preserve"> сжимать бинарные файлы с его помощью не выгодно - бинарные файлы, чтобы однозначно закодировать и декодировать записанную в них информацию </w:t>
+      </w:r>
+      <w:r>
+        <w:t>почти не имеют повторяющихся паттернов</w:t>
+      </w:r>
+      <w:r>
+        <w:t>, что ломает логику сжатия этим алгоритмом. LZW работает лучше на тексте с естественной языковой избыточностью</w:t>
+      </w:r>
+    </w:p>
+    <w:p>
+      <w:pPr>
+        <w:pStyle w:val="a6"/>
+        <w:rPr>
+          <w:rFonts w:eastAsia="Calibri"/>
+        </w:rPr>
+      </w:pPr>
+      <w:r>
+        <w:rPr>
+          <w:rFonts w:eastAsia="Calibri"/>
+        </w:rPr>
+        <w:t>Вывод</w:t>
+      </w:r>
+    </w:p>
+    <w:p>
+      <w:pPr>
+        <w:pStyle w:val="a6"/>
+        <w:rPr>
+          <w:rFonts w:eastAsia="Calibri"/>
+        </w:rPr>
+      </w:pPr>
+      <w:r>
+        <w:rPr>
+          <w:rFonts w:eastAsia="Calibri"/>
+        </w:rPr>
+        <w:t xml:space="preserve">Применения последовательно алгоритмов сжатия Хаффмана и </w:t>
+      </w:r>
+      <w:r>
+        <w:rPr>
+          <w:rFonts w:eastAsia="Calibri"/>
+          <w:lang w:val="en-US"/>
+        </w:rPr>
+        <w:t>LZW</w:t>
+      </w:r>
+      <w:r>
+        <w:rPr>
+          <w:rFonts w:eastAsia="Calibri"/>
+        </w:rPr>
+        <w:t xml:space="preserve"> </w:t>
+      </w:r>
+      <w:r>
+        <w:rPr>
+          <w:rFonts w:eastAsia="Calibri"/>
+        </w:rPr>
+        <w:t xml:space="preserve">целесообразно, когда первым применяется алгоритм </w:t>
+      </w:r>
+      <w:r>
+        <w:rPr>
+          <w:rFonts w:eastAsia="Calibri"/>
+          <w:lang w:val="en-US"/>
+        </w:rPr>
+        <w:t>LZW</w:t>
+      </w:r>
+      <w:r>
+        <w:rPr>
+          <w:rFonts w:eastAsia="Calibri"/>
+        </w:rPr>
+        <w:t xml:space="preserve"> </w:t>
+      </w:r>
+      <w:r>
+        <w:rPr>
+          <w:rFonts w:eastAsia="Calibri"/>
+        </w:rPr>
+        <w:t xml:space="preserve">– он лучше всего сжимает тексты, представленные естественными языками – как в устной речи или письме. Применение алгоритма </w:t>
+      </w:r>
+      <w:r>
+        <w:rPr>
+          <w:rFonts w:eastAsia="Calibri"/>
+          <w:lang w:val="en-US"/>
+        </w:rPr>
+        <w:t>LZW</w:t>
+      </w:r>
+      <w:r>
+        <w:rPr>
+          <w:rFonts w:eastAsia="Calibri"/>
+        </w:rPr>
+        <w:t xml:space="preserve"> </w:t>
+      </w:r>
+      <w:r>
+        <w:rPr>
+          <w:rFonts w:eastAsia="Calibri"/>
+        </w:rPr>
+        <w:t xml:space="preserve">для сжатия бинарной информации крайне </w:t>
+      </w:r>
+      <w:r>
+        <w:rPr>
+          <w:rFonts w:eastAsia="Calibri"/>
+        </w:rPr>
+        <w:t>неэффективно</w:t>
+      </w:r>
+      <w:r>
+        <w:rPr>
+          <w:rFonts w:eastAsia="Calibri"/>
+        </w:rPr>
+        <w:t xml:space="preserve"> – в результате получиться обратный эффект и данные будут занимать больше места</w:t>
+      </w:r>
+      <w:r>
+        <w:rPr>
+          <w:rFonts w:eastAsia="Calibri"/>
+        </w:rPr>
+        <w:t>,</w:t>
+      </w:r>
+      <w:bookmarkStart w:id="0" w:name="_GoBack"/>
       <w:bookmarkEnd w:id="0"/>
-    </w:p>
-    <w:p>
-      <w:pPr>
-        <w:pStyle w:val="a4"/>
-      </w:pPr>
       <w:r>
         <w:rPr>
           <w:rFonts w:eastAsia="Calibri"/>
         </w:rPr>
-        <w:t xml:space="preserve">Рисунок </w:t>
-      </w:r>
-      <w:r>
-        <w:rPr>
-          <w:rFonts w:eastAsia="Calibri"/>
-        </w:rPr>
-        <w:t>5</w:t>
-      </w:r>
-      <w:r>
-        <w:rPr>
-          <w:rFonts w:eastAsia="Calibri"/>
-        </w:rPr>
-        <w:t xml:space="preserve"> </w:t>
-      </w:r>
-      <w:r>
-        <w:t>–</w:t>
-      </w:r>
-      <w:r>
-        <w:t xml:space="preserve"> </w:t>
-      </w:r>
-      <w:r>
-        <w:t>итоговая справка по сжатию</w:t>
+        <w:t xml:space="preserve"> чем до сжатия.</w:t>
       </w:r>
     </w:p>
     <w:p>
@@ -3868,24 +4043,58 @@
     <w:p>
       <w:pPr>
         <w:pStyle w:val="a6"/>
-      </w:pPr>
-      <w:r>
-        <w:rPr>
-          <w:lang w:val="en-US"/>
-        </w:rPr>
-        <w:t xml:space="preserve">        </w:t>
-      </w:r>
-      <w:r>
-        <w:t># Вкладка для ввода</w:t>
-      </w:r>
-    </w:p>
-    <w:p>
-      <w:pPr>
-        <w:pStyle w:val="a6"/>
-      </w:pPr>
-      <w:r>
-        <w:t xml:space="preserve">        </w:t>
-      </w:r>
+        <w:rPr>
+          <w:lang w:val="en-US"/>
+        </w:rPr>
+      </w:pPr>
+      <w:r>
+        <w:rPr>
+          <w:lang w:val="en-US"/>
+        </w:rPr>
+        <w:t xml:space="preserve">        </w:t>
+      </w:r>
+      <w:r>
+        <w:rPr>
+          <w:lang w:val="en-US"/>
+        </w:rPr>
+        <w:t xml:space="preserve"># </w:t>
+      </w:r>
+      <w:r>
+        <w:t>Вкладка</w:t>
+      </w:r>
+      <w:r>
+        <w:rPr>
+          <w:lang w:val="en-US"/>
+        </w:rPr>
+        <w:t xml:space="preserve"> </w:t>
+      </w:r>
+      <w:r>
+        <w:t>для</w:t>
+      </w:r>
+      <w:r>
+        <w:rPr>
+          <w:lang w:val="en-US"/>
+        </w:rPr>
+        <w:t xml:space="preserve"> </w:t>
+      </w:r>
+      <w:r>
+        <w:t>ввода</w:t>
+      </w:r>
+    </w:p>
+    <w:p>
+      <w:pPr>
+        <w:pStyle w:val="a6"/>
+        <w:rPr>
+          <w:lang w:val="en-US"/>
+        </w:rPr>
+      </w:pPr>
+      <w:r>
+        <w:rPr>
+          <w:lang w:val="en-US"/>
+        </w:rPr>
+        <w:t xml:space="preserve">        </w:t>
+      </w:r>
+      <w:proofErr w:type="spellStart"/>
       <w:r>
         <w:rPr>
           <w:lang w:val="en-US"/>
@@ -3893,6 +4102,9 @@
         <w:t>input</w:t>
       </w:r>
       <w:r>
+        <w:rPr>
+          <w:lang w:val="en-US"/>
+        </w:rPr>
         <w:t>_</w:t>
       </w:r>
       <w:r>
@@ -3901,7 +4113,11 @@
         </w:rPr>
         <w:t>tab</w:t>
       </w:r>
-      <w:r>
+      <w:proofErr w:type="spellEnd"/>
+      <w:r>
+        <w:rPr>
+          <w:lang w:val="en-US"/>
+        </w:rPr>
         <w:t xml:space="preserve"> = </w:t>
       </w:r>
       <w:proofErr w:type="spellStart"/>
@@ -3914,10 +4130,16 @@
       </w:r>
       <w:proofErr w:type="spellEnd"/>
       <w:r>
+        <w:rPr>
+          <w:lang w:val="en-US"/>
+        </w:rPr>
         <w:t>(</w:t>
       </w:r>
       <w:proofErr w:type="gramEnd"/>
       <w:r>
+        <w:rPr>
+          <w:lang w:val="en-US"/>
+        </w:rPr>
         <w:t>)</w:t>
       </w:r>
     </w:p>
@@ -3929,6 +4151,9 @@
         </w:rPr>
       </w:pPr>
       <w:r>
+        <w:rPr>
+          <w:lang w:val="en-US"/>
+        </w:rPr>
         <w:t xml:space="preserve">        </w:t>
       </w:r>
       <w:proofErr w:type="spellStart"/>
@@ -4796,22 +5021,64 @@
     <w:p>
       <w:pPr>
         <w:pStyle w:val="a6"/>
-      </w:pPr>
-      <w:r>
-        <w:rPr>
-          <w:lang w:val="en-US"/>
-        </w:rPr>
-        <w:t xml:space="preserve">        </w:t>
-      </w:r>
-      <w:r>
-        <w:t># Вкладка для результатов Хаффмана</w:t>
-      </w:r>
-    </w:p>
-    <w:p>
-      <w:pPr>
-        <w:pStyle w:val="a6"/>
-      </w:pPr>
-      <w:r>
+        <w:rPr>
+          <w:lang w:val="en-US"/>
+        </w:rPr>
+      </w:pPr>
+      <w:r>
+        <w:rPr>
+          <w:lang w:val="en-US"/>
+        </w:rPr>
+        <w:t xml:space="preserve">        </w:t>
+      </w:r>
+      <w:r>
+        <w:rPr>
+          <w:lang w:val="en-US"/>
+        </w:rPr>
+        <w:t xml:space="preserve"># </w:t>
+      </w:r>
+      <w:r>
+        <w:t>Вкладка</w:t>
+      </w:r>
+      <w:r>
+        <w:rPr>
+          <w:lang w:val="en-US"/>
+        </w:rPr>
+        <w:t xml:space="preserve"> </w:t>
+      </w:r>
+      <w:r>
+        <w:t>для</w:t>
+      </w:r>
+      <w:r>
+        <w:rPr>
+          <w:lang w:val="en-US"/>
+        </w:rPr>
+        <w:t xml:space="preserve"> </w:t>
+      </w:r>
+      <w:r>
+        <w:t>результатов</w:t>
+      </w:r>
+      <w:r>
+        <w:rPr>
+          <w:lang w:val="en-US"/>
+        </w:rPr>
+        <w:t xml:space="preserve"> </w:t>
+      </w:r>
+      <w:r>
+        <w:t>Хаффмана</w:t>
+      </w:r>
+    </w:p>
+    <w:p>
+      <w:pPr>
+        <w:pStyle w:val="a6"/>
+        <w:rPr>
+          <w:lang w:val="en-US"/>
+        </w:rPr>
+      </w:pPr>
+      <w:r>
+        <w:rPr>
+          <w:lang w:val="en-US"/>
+        </w:rPr>
         <w:t xml:space="preserve">        </w:t>
       </w:r>
       <w:proofErr w:type="spellStart"/>
@@ -4821,8 +5088,10 @@
         </w:rPr>
         <w:t>huffman</w:t>
       </w:r>
-      <w:proofErr w:type="spellEnd"/>
-      <w:r>
+      <w:r>
+        <w:rPr>
+          <w:lang w:val="en-US"/>
+        </w:rPr>
         <w:t>_</w:t>
       </w:r>
       <w:r>
@@ -4831,7 +5100,11 @@
         </w:rPr>
         <w:t>tab</w:t>
       </w:r>
-      <w:r>
+      <w:proofErr w:type="spellEnd"/>
+      <w:r>
+        <w:rPr>
+          <w:lang w:val="en-US"/>
+        </w:rPr>
         <w:t xml:space="preserve"> = </w:t>
       </w:r>
       <w:proofErr w:type="spellStart"/>
@@ -4844,10 +5117,16 @@
       </w:r>
       <w:proofErr w:type="spellEnd"/>
       <w:r>
+        <w:rPr>
+          <w:lang w:val="en-US"/>
+        </w:rPr>
         <w:t>(</w:t>
       </w:r>
       <w:proofErr w:type="gramEnd"/>
       <w:r>
+        <w:rPr>
+          <w:lang w:val="en-US"/>
+        </w:rPr>
         <w:t>)</w:t>
       </w:r>
     </w:p>
@@ -4859,6 +5138,9 @@
         </w:rPr>
       </w:pPr>
       <w:r>
+        <w:rPr>
+          <w:lang w:val="en-US"/>
+        </w:rPr>
         <w:t xml:space="preserve">        </w:t>
       </w:r>
       <w:proofErr w:type="spellStart"/>
@@ -5163,15 +5445,48 @@
     <w:p>
       <w:pPr>
         <w:pStyle w:val="a6"/>
-      </w:pPr>
-      <w:r>
-        <w:rPr>
-          <w:lang w:val="en-US"/>
-        </w:rPr>
-        <w:t xml:space="preserve">        </w:t>
-      </w:r>
-      <w:r>
-        <w:t xml:space="preserve"># Вкладка для результатов </w:t>
+        <w:rPr>
+          <w:lang w:val="en-US"/>
+        </w:rPr>
+      </w:pPr>
+      <w:r>
+        <w:rPr>
+          <w:lang w:val="en-US"/>
+        </w:rPr>
+        <w:t xml:space="preserve">        </w:t>
+      </w:r>
+      <w:r>
+        <w:rPr>
+          <w:lang w:val="en-US"/>
+        </w:rPr>
+        <w:t xml:space="preserve"># </w:t>
+      </w:r>
+      <w:r>
+        <w:t>Вкладка</w:t>
+      </w:r>
+      <w:r>
+        <w:rPr>
+          <w:lang w:val="en-US"/>
+        </w:rPr>
+        <w:t xml:space="preserve"> </w:t>
+      </w:r>
+      <w:r>
+        <w:t>для</w:t>
+      </w:r>
+      <w:r>
+        <w:rPr>
+          <w:lang w:val="en-US"/>
+        </w:rPr>
+        <w:t xml:space="preserve"> </w:t>
+      </w:r>
+      <w:r>
+        <w:t>результатов</w:t>
+      </w:r>
+      <w:r>
+        <w:rPr>
+          <w:lang w:val="en-US"/>
+        </w:rPr>
+        <w:t xml:space="preserve"> </w:t>
       </w:r>
       <w:r>
         <w:rPr>
@@ -5183,8 +5498,14 @@
     <w:p>
       <w:pPr>
         <w:pStyle w:val="a6"/>
-      </w:pPr>
-      <w:r>
+        <w:rPr>
+          <w:lang w:val="en-US"/>
+        </w:rPr>
+      </w:pPr>
+      <w:r>
+        <w:rPr>
+          <w:lang w:val="en-US"/>
+        </w:rPr>
         <w:t xml:space="preserve">        </w:t>
       </w:r>
       <w:proofErr w:type="spellStart"/>
@@ -5194,8 +5515,10 @@
         </w:rPr>
         <w:t>lzw</w:t>
       </w:r>
-      <w:proofErr w:type="spellEnd"/>
-      <w:r>
+      <w:r>
+        <w:rPr>
+          <w:lang w:val="en-US"/>
+        </w:rPr>
         <w:t>_</w:t>
       </w:r>
       <w:r>
@@ -5204,7 +5527,11 @@
         </w:rPr>
         <w:t>tab</w:t>
       </w:r>
-      <w:r>
+      <w:proofErr w:type="spellEnd"/>
+      <w:r>
+        <w:rPr>
+          <w:lang w:val="en-US"/>
+        </w:rPr>
         <w:t xml:space="preserve"> = </w:t>
       </w:r>
       <w:proofErr w:type="spellStart"/>
@@ -5217,10 +5544,16 @@
       </w:r>
       <w:proofErr w:type="spellEnd"/>
       <w:r>
+        <w:rPr>
+          <w:lang w:val="en-US"/>
+        </w:rPr>
         <w:t>(</w:t>
       </w:r>
       <w:proofErr w:type="gramEnd"/>
       <w:r>
+        <w:rPr>
+          <w:lang w:val="en-US"/>
+        </w:rPr>
         <w:t>)</w:t>
       </w:r>
     </w:p>
@@ -5232,6 +5565,9 @@
         </w:rPr>
       </w:pPr>
       <w:r>
+        <w:rPr>
+          <w:lang w:val="en-US"/>
+        </w:rPr>
         <w:t xml:space="preserve">        </w:t>
       </w:r>
       <w:proofErr w:type="spellStart"/>
@@ -5522,24 +5858,67 @@
     <w:p>
       <w:pPr>
         <w:pStyle w:val="a6"/>
-      </w:pPr>
-      <w:r>
-        <w:rPr>
-          <w:lang w:val="en-US"/>
-        </w:rPr>
-        <w:t xml:space="preserve">        </w:t>
-      </w:r>
-      <w:r>
-        <w:t># Вкладка для итогового результата</w:t>
-      </w:r>
-    </w:p>
-    <w:p>
-      <w:pPr>
-        <w:pStyle w:val="a6"/>
-      </w:pPr>
-      <w:r>
-        <w:t xml:space="preserve">        </w:t>
-      </w:r>
+        <w:rPr>
+          <w:lang w:val="en-US"/>
+        </w:rPr>
+      </w:pPr>
+      <w:r>
+        <w:rPr>
+          <w:lang w:val="en-US"/>
+        </w:rPr>
+        <w:t xml:space="preserve">        </w:t>
+      </w:r>
+      <w:r>
+        <w:rPr>
+          <w:lang w:val="en-US"/>
+        </w:rPr>
+        <w:t xml:space="preserve"># </w:t>
+      </w:r>
+      <w:r>
+        <w:t>Вкладка</w:t>
+      </w:r>
+      <w:r>
+        <w:rPr>
+          <w:lang w:val="en-US"/>
+        </w:rPr>
+        <w:t xml:space="preserve"> </w:t>
+      </w:r>
+      <w:r>
+        <w:t>для</w:t>
+      </w:r>
+      <w:r>
+        <w:rPr>
+          <w:lang w:val="en-US"/>
+        </w:rPr>
+        <w:t xml:space="preserve"> </w:t>
+      </w:r>
+      <w:r>
+        <w:t>итогового</w:t>
+      </w:r>
+      <w:r>
+        <w:rPr>
+          <w:lang w:val="en-US"/>
+        </w:rPr>
+        <w:t xml:space="preserve"> </w:t>
+      </w:r>
+      <w:r>
+        <w:t>результата</w:t>
+      </w:r>
+    </w:p>
+    <w:p>
+      <w:pPr>
+        <w:pStyle w:val="a6"/>
+        <w:rPr>
+          <w:lang w:val="en-US"/>
+        </w:rPr>
+      </w:pPr>
+      <w:r>
+        <w:rPr>
+          <w:lang w:val="en-US"/>
+        </w:rPr>
+        <w:t xml:space="preserve">        </w:t>
+      </w:r>
+      <w:proofErr w:type="spellStart"/>
       <w:r>
         <w:rPr>
           <w:lang w:val="en-US"/>
@@ -5547,6 +5926,9 @@
         <w:t>final</w:t>
       </w:r>
       <w:r>
+        <w:rPr>
+          <w:lang w:val="en-US"/>
+        </w:rPr>
         <w:t>_</w:t>
       </w:r>
       <w:r>
@@ -5555,7 +5937,11 @@
         </w:rPr>
         <w:t>tab</w:t>
       </w:r>
-      <w:r>
+      <w:proofErr w:type="spellEnd"/>
+      <w:r>
+        <w:rPr>
+          <w:lang w:val="en-US"/>
+        </w:rPr>
         <w:t xml:space="preserve"> = </w:t>
       </w:r>
       <w:proofErr w:type="spellStart"/>
@@ -5568,10 +5954,16 @@
       </w:r>
       <w:proofErr w:type="spellEnd"/>
       <w:r>
+        <w:rPr>
+          <w:lang w:val="en-US"/>
+        </w:rPr>
         <w:t>(</w:t>
       </w:r>
       <w:proofErr w:type="gramEnd"/>
       <w:r>
+        <w:rPr>
+          <w:lang w:val="en-US"/>
+        </w:rPr>
         <w:t>)</w:t>
       </w:r>
     </w:p>
@@ -5583,6 +5975,9 @@
         </w:rPr>
       </w:pPr>
       <w:r>
+        <w:rPr>
+          <w:lang w:val="en-US"/>
+        </w:rPr>
         <w:t xml:space="preserve">        </w:t>
       </w:r>
       <w:proofErr w:type="spellStart"/>
@@ -14749,7 +15144,7 @@
 </file>
 
 <file path=customXml/itemProps1.xml><?xml version="1.0" encoding="utf-8"?>
-<ds:datastoreItem xmlns:ds="http://schemas.openxmlformats.org/officeDocument/2006/customXml" ds:itemID="{B57BF7C8-08B3-4117-8A74-7A75B2F1D651}">
+<ds:datastoreItem xmlns:ds="http://schemas.openxmlformats.org/officeDocument/2006/customXml" ds:itemID="{8E78D1F5-A459-4D86-A8EC-5F99B7907944}">
   <ds:schemaRefs>
     <ds:schemaRef ds:uri="http://schemas.openxmlformats.org/officeDocument/2006/bibliography"/>
   </ds:schemaRefs>

</xml_diff>